<commit_message>
check repeat& pre video
</commit_message>
<xml_diff>
--- a/访客识别、爬虫识别与流控.docx
+++ b/访客识别、爬虫识别与流控.docx
@@ -137,35 +137,7 @@
         <w:rPr>
           <w:rFonts w:ascii="Consolas" w:hAnsi="Consolas"/>
         </w:rPr>
-        <w:t xml:space="preserve">const </w:t>
-      </w:r>
-      <w:proofErr w:type="spellStart"/>
-      <w:r>
-        <w:rPr>
-          <w:rFonts w:ascii="Consolas" w:hAnsi="Consolas"/>
-        </w:rPr>
-        <w:t>recCrawler</w:t>
-      </w:r>
-      <w:proofErr w:type="spellEnd"/>
-      <w:r>
-        <w:rPr>
-          <w:rFonts w:ascii="Consolas" w:hAnsi="Consolas"/>
-        </w:rPr>
-        <w:t xml:space="preserve"> = require(</w:t>
-      </w:r>
-      <w:proofErr w:type="gramStart"/>
-      <w:r>
-        <w:rPr>
-          <w:rFonts w:ascii="Consolas" w:hAnsi="Consolas"/>
-        </w:rPr>
-        <w:t>"./</w:t>
-      </w:r>
-      <w:proofErr w:type="gramEnd"/>
-      <w:r>
-        <w:rPr>
-          <w:rFonts w:ascii="Consolas" w:hAnsi="Consolas"/>
-        </w:rPr>
-        <w:t>crawlers");</w:t>
+        <w:t>const recCrawler = require("./crawlers");</w:t>
       </w:r>
     </w:p>
     <w:p>
@@ -177,19 +149,11 @@
           <w:rFonts w:ascii="Consolas" w:hAnsi="Consolas"/>
         </w:rPr>
       </w:pPr>
-      <w:proofErr w:type="spellStart"/>
       <w:r>
         <w:rPr>
           <w:rFonts w:ascii="Consolas" w:hAnsi="Consolas"/>
         </w:rPr>
-        <w:t>recCrawler</w:t>
-      </w:r>
-      <w:proofErr w:type="spellEnd"/>
-      <w:r>
-        <w:rPr>
-          <w:rFonts w:ascii="Consolas" w:hAnsi="Consolas"/>
-        </w:rPr>
-        <w:t>(req);</w:t>
+        <w:t>recCrawler(req);</w:t>
       </w:r>
       <w:r>
         <w:rPr>
@@ -248,31 +212,17 @@
         <w:t>数据库：</w:t>
       </w:r>
       <w:r>
-        <w:t>连接</w:t>
-      </w:r>
-      <w:proofErr w:type="spellStart"/>
-      <w:r>
-        <w:t>ip</w:t>
-      </w:r>
-      <w:proofErr w:type="spellEnd"/>
-      <w:r>
-        <w:t>-request表</w:t>
-      </w:r>
-      <w:proofErr w:type="gramStart"/>
+        <w:t>连接ip-request表</w:t>
+      </w:r>
       <w:r>
         <w:t>”</w:t>
       </w:r>
-      <w:proofErr w:type="spellStart"/>
-      <w:proofErr w:type="gramEnd"/>
       <w:r>
         <w:t>reqs</w:t>
       </w:r>
-      <w:proofErr w:type="spellEnd"/>
-      <w:proofErr w:type="gramStart"/>
       <w:r>
         <w:t>”</w:t>
       </w:r>
-      <w:proofErr w:type="gramEnd"/>
       <w:r>
         <w:rPr>
           <w:rFonts w:hint="eastAsia"/>
@@ -282,19 +232,15 @@
       <w:r>
         <w:t>已识别的爬虫表</w:t>
       </w:r>
-      <w:proofErr w:type="gramStart"/>
       <w:r>
         <w:t>”</w:t>
       </w:r>
-      <w:proofErr w:type="gramEnd"/>
       <w:r>
         <w:t>craws</w:t>
       </w:r>
-      <w:proofErr w:type="gramStart"/>
       <w:r>
         <w:t>”</w:t>
       </w:r>
-      <w:proofErr w:type="gramEnd"/>
       <w:r>
         <w:rPr>
           <w:rFonts w:hint="eastAsia"/>
@@ -322,23 +268,24 @@
           <w:rFonts w:ascii="Consolas" w:hAnsi="Consolas"/>
           <w:szCs w:val="21"/>
         </w:rPr>
-        <w:t>const Mongo = require(</w:t>
-      </w:r>
-      <w:proofErr w:type="gramStart"/>
-      <w:r>
+        <w:t>const Mongo = require("./mongo");</w:t>
+      </w:r>
+    </w:p>
+    <w:p>
+      <w:pPr>
+        <w:spacing w:line="360" w:lineRule="auto"/>
+        <w:ind w:leftChars="100" w:left="210"/>
         <w:rPr>
           <w:rFonts w:ascii="Consolas" w:hAnsi="Consolas"/>
           <w:szCs w:val="21"/>
         </w:rPr>
-        <w:t>"./</w:t>
-      </w:r>
-      <w:proofErr w:type="gramEnd"/>
+      </w:pPr>
       <w:r>
         <w:rPr>
           <w:rFonts w:ascii="Consolas" w:hAnsi="Consolas"/>
           <w:szCs w:val="21"/>
         </w:rPr>
-        <w:t>mongo");</w:t>
+        <w:t>const reqs = new Mongo("mongodb://localhost:27017/", "user", "reqs");</w:t>
       </w:r>
     </w:p>
     <w:p>
@@ -355,130 +302,17 @@
           <w:rFonts w:ascii="Consolas" w:hAnsi="Consolas"/>
           <w:szCs w:val="21"/>
         </w:rPr>
-        <w:t xml:space="preserve">const </w:t>
-      </w:r>
-      <w:proofErr w:type="spellStart"/>
-      <w:r>
+        <w:t>const craws = new Mongo("mongodb://localhost:27017/", "user", "craws");</w:t>
+      </w:r>
+    </w:p>
+    <w:p>
+      <w:pPr>
+        <w:spacing w:line="360" w:lineRule="auto"/>
+        <w:ind w:leftChars="100" w:left="210"/>
         <w:rPr>
           <w:rFonts w:ascii="Consolas" w:hAnsi="Consolas"/>
           <w:szCs w:val="21"/>
         </w:rPr>
-        <w:t>reqs</w:t>
-      </w:r>
-      <w:proofErr w:type="spellEnd"/>
-      <w:r>
-        <w:rPr>
-          <w:rFonts w:ascii="Consolas" w:hAnsi="Consolas"/>
-          <w:szCs w:val="21"/>
-        </w:rPr>
-        <w:t xml:space="preserve"> = new </w:t>
-      </w:r>
-      <w:proofErr w:type="gramStart"/>
-      <w:r>
-        <w:rPr>
-          <w:rFonts w:ascii="Consolas" w:hAnsi="Consolas"/>
-          <w:szCs w:val="21"/>
-        </w:rPr>
-        <w:t>Mongo(</w:t>
-      </w:r>
-      <w:proofErr w:type="gramEnd"/>
-      <w:r>
-        <w:rPr>
-          <w:rFonts w:ascii="Consolas" w:hAnsi="Consolas"/>
-          <w:szCs w:val="21"/>
-        </w:rPr>
-        <w:t>"</w:t>
-      </w:r>
-      <w:proofErr w:type="spellStart"/>
-      <w:r>
-        <w:rPr>
-          <w:rFonts w:ascii="Consolas" w:hAnsi="Consolas"/>
-          <w:szCs w:val="21"/>
-        </w:rPr>
-        <w:t>mongodb</w:t>
-      </w:r>
-      <w:proofErr w:type="spellEnd"/>
-      <w:r>
-        <w:rPr>
-          <w:rFonts w:ascii="Consolas" w:hAnsi="Consolas"/>
-          <w:szCs w:val="21"/>
-        </w:rPr>
-        <w:t>://localhost:27017/", "user", "</w:t>
-      </w:r>
-      <w:proofErr w:type="spellStart"/>
-      <w:r>
-        <w:rPr>
-          <w:rFonts w:ascii="Consolas" w:hAnsi="Consolas"/>
-          <w:szCs w:val="21"/>
-        </w:rPr>
-        <w:t>reqs</w:t>
-      </w:r>
-      <w:proofErr w:type="spellEnd"/>
-      <w:r>
-        <w:rPr>
-          <w:rFonts w:ascii="Consolas" w:hAnsi="Consolas"/>
-          <w:szCs w:val="21"/>
-        </w:rPr>
-        <w:t>");</w:t>
-      </w:r>
-    </w:p>
-    <w:p>
-      <w:pPr>
-        <w:spacing w:line="360" w:lineRule="auto"/>
-        <w:ind w:leftChars="100" w:left="210"/>
-        <w:rPr>
-          <w:rFonts w:ascii="Consolas" w:hAnsi="Consolas"/>
-          <w:szCs w:val="21"/>
-        </w:rPr>
-      </w:pPr>
-      <w:r>
-        <w:rPr>
-          <w:rFonts w:ascii="Consolas" w:hAnsi="Consolas"/>
-          <w:szCs w:val="21"/>
-        </w:rPr>
-        <w:t xml:space="preserve">const craws = new </w:t>
-      </w:r>
-      <w:proofErr w:type="gramStart"/>
-      <w:r>
-        <w:rPr>
-          <w:rFonts w:ascii="Consolas" w:hAnsi="Consolas"/>
-          <w:szCs w:val="21"/>
-        </w:rPr>
-        <w:t>Mongo(</w:t>
-      </w:r>
-      <w:proofErr w:type="gramEnd"/>
-      <w:r>
-        <w:rPr>
-          <w:rFonts w:ascii="Consolas" w:hAnsi="Consolas"/>
-          <w:szCs w:val="21"/>
-        </w:rPr>
-        <w:t>"</w:t>
-      </w:r>
-      <w:proofErr w:type="spellStart"/>
-      <w:r>
-        <w:rPr>
-          <w:rFonts w:ascii="Consolas" w:hAnsi="Consolas"/>
-          <w:szCs w:val="21"/>
-        </w:rPr>
-        <w:t>mongodb</w:t>
-      </w:r>
-      <w:proofErr w:type="spellEnd"/>
-      <w:r>
-        <w:rPr>
-          <w:rFonts w:ascii="Consolas" w:hAnsi="Consolas"/>
-          <w:szCs w:val="21"/>
-        </w:rPr>
-        <w:t>://localhost:27017/", "user", "craws");</w:t>
-      </w:r>
-    </w:p>
-    <w:p>
-      <w:pPr>
-        <w:spacing w:line="360" w:lineRule="auto"/>
-        <w:ind w:leftChars="100" w:left="210"/>
-        <w:rPr>
-          <w:rFonts w:ascii="Consolas" w:hAnsi="Consolas"/>
-          <w:szCs w:val="21"/>
-        </w:rPr>
       </w:pPr>
     </w:p>
     <w:p>
@@ -622,11 +456,9 @@
         </w:rPr>
         <w:t>用户请求时间表</w:t>
       </w:r>
-      <w:proofErr w:type="spellStart"/>
       <w:r>
         <w:t>reqs</w:t>
       </w:r>
-      <w:proofErr w:type="spellEnd"/>
     </w:p>
     <w:tbl>
       <w:tblPr>
@@ -1068,24 +900,14 @@
           <w:rFonts w:hint="eastAsia"/>
         </w:rPr>
       </w:pPr>
-      <w:proofErr w:type="spellStart"/>
       <w:r>
         <w:t>reqs</w:t>
       </w:r>
-      <w:proofErr w:type="spellEnd"/>
-      <w:proofErr w:type="gramStart"/>
-      <w:r>
-        <w:rPr>
-          <w:rFonts w:hint="eastAsia"/>
-        </w:rPr>
-        <w:t>表记录</w:t>
-      </w:r>
-      <w:proofErr w:type="gramEnd"/>
-      <w:r>
-        <w:rPr>
-          <w:rFonts w:hint="eastAsia"/>
-        </w:rPr>
-        <w:t>了每一次发送请求的用户的I</w:t>
+      <w:r>
+        <w:rPr>
+          <w:rFonts w:hint="eastAsia"/>
+        </w:rPr>
+        <w:t>表记录了每一次发送请求的用户的I</w:t>
       </w:r>
       <w:r>
         <w:t>P</w:t>
@@ -1467,14 +1289,7 @@
               <w:rPr>
                 <w:rFonts w:hint="eastAsia"/>
               </w:rPr>
-              <w:t>每个reason为String类型，包括三种</w:t>
-            </w:r>
-            <w:proofErr w:type="spellStart"/>
-            <w:r>
-              <w:rPr>
-                <w:rFonts w:hint="eastAsia"/>
-              </w:rPr>
-              <w:t>same</w:t>
+              <w:t>每个reason为String类型，包括三种same</w:t>
             </w:r>
             <w:r>
               <w:t>G</w:t>
@@ -1483,21 +1298,7 @@
               <w:rPr>
                 <w:rFonts w:hint="eastAsia"/>
               </w:rPr>
-              <w:t>ap</w:t>
-            </w:r>
-            <w:proofErr w:type="spellEnd"/>
-            <w:r>
-              <w:rPr>
-                <w:rFonts w:hint="eastAsia"/>
-              </w:rPr>
-              <w:t>、</w:t>
-            </w:r>
-            <w:proofErr w:type="spellStart"/>
-            <w:r>
-              <w:rPr>
-                <w:rFonts w:hint="eastAsia"/>
-              </w:rPr>
-              <w:t>l</w:t>
+              <w:t>ap、l</w:t>
             </w:r>
             <w:r>
               <w:t>oopAp</w:t>
@@ -1506,21 +1307,7 @@
               <w:rPr>
                 <w:rFonts w:hint="eastAsia"/>
               </w:rPr>
-              <w:t>i</w:t>
-            </w:r>
-            <w:proofErr w:type="spellEnd"/>
-            <w:r>
-              <w:rPr>
-                <w:rFonts w:hint="eastAsia"/>
-              </w:rPr>
-              <w:t>、</w:t>
-            </w:r>
-            <w:proofErr w:type="spellStart"/>
-            <w:r>
-              <w:rPr>
-                <w:rFonts w:hint="eastAsia"/>
-              </w:rPr>
-              <w:t>high</w:t>
+              <w:t>i、high</w:t>
             </w:r>
             <w:r>
               <w:t>F</w:t>
@@ -1529,14 +1316,7 @@
               <w:rPr>
                 <w:rFonts w:hint="eastAsia"/>
               </w:rPr>
-              <w:t>req</w:t>
-            </w:r>
-            <w:proofErr w:type="spellEnd"/>
-            <w:r>
-              <w:rPr>
-                <w:rFonts w:hint="eastAsia"/>
-              </w:rPr>
-              <w:t>表示时间间隔相同、循环请求接口和高访问频率</w:t>
+              <w:t>req表示时间间隔相同、循环请求接口和高访问频率</w:t>
             </w:r>
           </w:p>
         </w:tc>
@@ -1647,16 +1427,8 @@
         <w:rPr>
           <w:rFonts w:hint="eastAsia"/>
         </w:rPr>
-        <w:t>对于请求的时间间隔进行计算，</w:t>
-      </w:r>
-      <w:proofErr w:type="gramStart"/>
-      <w:r>
-        <w:rPr>
-          <w:rFonts w:hint="eastAsia"/>
-        </w:rPr>
-        <w:t>取至少</w:t>
-      </w:r>
-      <w:proofErr w:type="gramEnd"/>
+        <w:t>对于请求的时间间隔进行计算，取至少</w:t>
+      </w:r>
       <w:r>
         <w:rPr>
           <w:rFonts w:hint="eastAsia"/>
@@ -1731,21 +1503,7 @@
         <w:rPr>
           <w:rFonts w:hint="eastAsia"/>
         </w:rPr>
-        <w:t>时，标记为爬虫，标记理由设置为相同间隔</w:t>
-      </w:r>
-      <w:proofErr w:type="spellStart"/>
-      <w:r>
-        <w:rPr>
-          <w:rFonts w:hint="eastAsia"/>
-        </w:rPr>
-        <w:t>sameGap</w:t>
-      </w:r>
-      <w:proofErr w:type="spellEnd"/>
-      <w:r>
-        <w:rPr>
-          <w:rFonts w:hint="eastAsia"/>
-        </w:rPr>
-        <w:t>。</w:t>
+        <w:t>时，标记为爬虫，标记理由设置为相同间隔sameGap。</w:t>
       </w:r>
     </w:p>
     <w:p>
@@ -1773,16 +1531,8 @@
         <w:rPr>
           <w:rFonts w:hint="eastAsia"/>
         </w:rPr>
-        <w:t>计算请求的计数间隔，</w:t>
-      </w:r>
-      <w:proofErr w:type="gramStart"/>
-      <w:r>
-        <w:rPr>
-          <w:rFonts w:hint="eastAsia"/>
-        </w:rPr>
-        <w:t>取至少</w:t>
-      </w:r>
-      <w:proofErr w:type="gramEnd"/>
+        <w:t>计算请求的计数间隔，取至少</w:t>
+      </w:r>
       <w:r>
         <w:rPr>
           <w:rFonts w:hint="eastAsia"/>
@@ -1825,21 +1575,7 @@
         <w:rPr>
           <w:rFonts w:hint="eastAsia"/>
         </w:rPr>
-        <w:t>成</w:t>
-      </w:r>
-      <w:proofErr w:type="gramStart"/>
-      <w:r>
-        <w:rPr>
-          <w:rFonts w:hint="eastAsia"/>
-        </w:rPr>
-        <w:t>循环组</w:t>
-      </w:r>
-      <w:proofErr w:type="gramEnd"/>
-      <w:r>
-        <w:rPr>
-          <w:rFonts w:hint="eastAsia"/>
-        </w:rPr>
-        <w:t>的请求个数</w:t>
+        <w:t>成循环组的请求个数</w:t>
       </w:r>
       <w:r>
         <w:rPr>
@@ -1884,16 +1620,8 @@
         <w:rPr>
           <w:rFonts w:hint="eastAsia"/>
         </w:rPr>
-        <w:t>循环请求</w:t>
-      </w:r>
-      <w:proofErr w:type="spellStart"/>
-      <w:r>
-        <w:rPr>
-          <w:rFonts w:hint="eastAsia"/>
-        </w:rPr>
-        <w:t>loopApi</w:t>
-      </w:r>
-      <w:proofErr w:type="spellEnd"/>
+        <w:t>循环请求loopApi</w:t>
+      </w:r>
       <w:r>
         <w:rPr>
           <w:rFonts w:hint="eastAsia"/>
@@ -1934,21 +1662,7 @@
         <w:rPr>
           <w:rFonts w:hint="eastAsia"/>
         </w:rPr>
-        <w:t>在请求限制部分中识别到的访问频率超过限制的客户端也会被识别为爬虫，标记理由设置为高频率</w:t>
-      </w:r>
-      <w:proofErr w:type="spellStart"/>
-      <w:r>
-        <w:rPr>
-          <w:rFonts w:hint="eastAsia"/>
-        </w:rPr>
-        <w:t>highFreq</w:t>
-      </w:r>
-      <w:proofErr w:type="spellEnd"/>
-      <w:r>
-        <w:rPr>
-          <w:rFonts w:hint="eastAsia"/>
-        </w:rPr>
-        <w:t>。</w:t>
+        <w:t>在请求限制部分中识别到的访问频率超过限制的客户端也会被识别为爬虫，标记理由设置为高频率highFreq。</w:t>
       </w:r>
     </w:p>
     <w:p>
@@ -2093,21 +1807,7 @@
         <w:rPr>
           <w:rFonts w:hint="eastAsia"/>
         </w:rPr>
-        <w:t>，返回值</w:t>
-      </w:r>
-      <w:proofErr w:type="spellStart"/>
-      <w:r>
-        <w:rPr>
-          <w:rFonts w:hint="eastAsia"/>
-        </w:rPr>
-        <w:t>lim</w:t>
-      </w:r>
-      <w:proofErr w:type="spellEnd"/>
-      <w:r>
-        <w:rPr>
-          <w:rFonts w:hint="eastAsia"/>
-        </w:rPr>
-        <w:t>为被限制客户端剩余需要等待的毫秒数，若不被限制则返回0；</w:t>
+        <w:t>，返回值lim为被限制客户端剩余需要等待的毫秒数，若不被限制则返回0；</w:t>
       </w:r>
     </w:p>
     <w:p>
@@ -2123,35 +1823,7 @@
         <w:rPr>
           <w:rFonts w:ascii="Consolas" w:hAnsi="Consolas"/>
         </w:rPr>
-        <w:t xml:space="preserve">const </w:t>
-      </w:r>
-      <w:proofErr w:type="spellStart"/>
-      <w:r>
-        <w:rPr>
-          <w:rFonts w:ascii="Consolas" w:hAnsi="Consolas"/>
-        </w:rPr>
-        <w:t>checkLim</w:t>
-      </w:r>
-      <w:proofErr w:type="spellEnd"/>
-      <w:r>
-        <w:rPr>
-          <w:rFonts w:ascii="Consolas" w:hAnsi="Consolas"/>
-        </w:rPr>
-        <w:t xml:space="preserve"> = require(</w:t>
-      </w:r>
-      <w:proofErr w:type="gramStart"/>
-      <w:r>
-        <w:rPr>
-          <w:rFonts w:ascii="Consolas" w:hAnsi="Consolas"/>
-        </w:rPr>
-        <w:t>"./</w:t>
-      </w:r>
-      <w:proofErr w:type="gramEnd"/>
-      <w:r>
-        <w:rPr>
-          <w:rFonts w:ascii="Consolas" w:hAnsi="Consolas"/>
-        </w:rPr>
-        <w:t>limit");</w:t>
+        <w:t>const checkLim = require("./limit");</w:t>
       </w:r>
     </w:p>
     <w:p>
@@ -2163,47 +1835,11 @@
           <w:rFonts w:ascii="Consolas" w:hAnsi="Consolas"/>
         </w:rPr>
       </w:pPr>
-      <w:proofErr w:type="spellStart"/>
       <w:r>
         <w:rPr>
           <w:rFonts w:ascii="Consolas" w:hAnsi="Consolas"/>
         </w:rPr>
-        <w:t>checkLim</w:t>
-      </w:r>
-      <w:proofErr w:type="spellEnd"/>
-      <w:r>
-        <w:rPr>
-          <w:rFonts w:ascii="Consolas" w:hAnsi="Consolas"/>
-        </w:rPr>
-        <w:t>(req</w:t>
-      </w:r>
-      <w:proofErr w:type="gramStart"/>
-      <w:r>
-        <w:rPr>
-          <w:rFonts w:ascii="Consolas" w:hAnsi="Consolas"/>
-        </w:rPr>
-        <w:t>).then</w:t>
-      </w:r>
-      <w:proofErr w:type="gramEnd"/>
-      <w:r>
-        <w:rPr>
-          <w:rFonts w:ascii="Consolas" w:hAnsi="Consolas"/>
-        </w:rPr>
-        <w:t>(</w:t>
-      </w:r>
-      <w:proofErr w:type="spellStart"/>
-      <w:r>
-        <w:rPr>
-          <w:rFonts w:ascii="Consolas" w:hAnsi="Consolas"/>
-        </w:rPr>
-        <w:t>lim</w:t>
-      </w:r>
-      <w:proofErr w:type="spellEnd"/>
-      <w:r>
-        <w:rPr>
-          <w:rFonts w:ascii="Consolas" w:hAnsi="Consolas"/>
-        </w:rPr>
-        <w:t xml:space="preserve"> =&gt; {</w:t>
+        <w:t>checkLim(req).then(lim =&gt; {</w:t>
       </w:r>
     </w:p>
     <w:p>
@@ -2219,21 +1855,7 @@
         <w:rPr>
           <w:rFonts w:ascii="Consolas" w:hAnsi="Consolas"/>
         </w:rPr>
-        <w:t xml:space="preserve">        console.log(</w:t>
-      </w:r>
-      <w:proofErr w:type="spellStart"/>
-      <w:r>
-        <w:rPr>
-          <w:rFonts w:ascii="Consolas" w:hAnsi="Consolas"/>
-        </w:rPr>
-        <w:t>lim</w:t>
-      </w:r>
-      <w:proofErr w:type="spellEnd"/>
-      <w:r>
-        <w:rPr>
-          <w:rFonts w:ascii="Consolas" w:hAnsi="Consolas"/>
-        </w:rPr>
-        <w:t>)</w:t>
+        <w:t xml:space="preserve">        console.log(lim)</w:t>
       </w:r>
     </w:p>
     <w:p>
@@ -2316,29 +1938,18 @@
       <w:r>
         <w:t>连接</w:t>
       </w:r>
-      <w:proofErr w:type="spellStart"/>
-      <w:r>
-        <w:t>ip</w:t>
-      </w:r>
-      <w:proofErr w:type="spellEnd"/>
-      <w:r>
-        <w:t>-接口时间表</w:t>
-      </w:r>
-      <w:proofErr w:type="gramStart"/>
+      <w:r>
+        <w:t>ip-接口时间表</w:t>
+      </w:r>
       <w:r>
         <w:t>”</w:t>
       </w:r>
-      <w:proofErr w:type="spellStart"/>
-      <w:proofErr w:type="gramEnd"/>
       <w:r>
         <w:t>apis</w:t>
       </w:r>
-      <w:proofErr w:type="spellEnd"/>
-      <w:proofErr w:type="gramStart"/>
       <w:r>
         <w:t>”</w:t>
       </w:r>
-      <w:proofErr w:type="gramEnd"/>
       <w:r>
         <w:rPr>
           <w:rFonts w:hint="eastAsia"/>
@@ -2348,13 +1959,8 @@
       <w:r>
         <w:t xml:space="preserve"> </w:t>
       </w:r>
-      <w:proofErr w:type="spellStart"/>
-      <w:r>
-        <w:t>ip</w:t>
-      </w:r>
-      <w:proofErr w:type="spellEnd"/>
-      <w:r>
-        <w:t>-限制表</w:t>
+      <w:r>
+        <w:t>ip-限制表</w:t>
       </w:r>
       <w:r>
         <w:rPr>
@@ -2362,11 +1968,9 @@
         </w:rPr>
         <w:t>“</w:t>
       </w:r>
-      <w:proofErr w:type="spellStart"/>
       <w:r>
         <w:t>lims</w:t>
       </w:r>
-      <w:proofErr w:type="spellEnd"/>
       <w:r>
         <w:rPr>
           <w:rFonts w:hint="eastAsia"/>
@@ -2386,21 +1990,14 @@
         <w:t>“whites”、</w:t>
       </w:r>
       <w:r>
-        <w:t>已识别的爬虫表</w:t>
-      </w:r>
-      <w:proofErr w:type="gramStart"/>
+        <w:t>已识别的爬虫表”</w:t>
+      </w:r>
+      <w:r>
+        <w:t>craws</w:t>
+      </w:r>
       <w:r>
         <w:t>”</w:t>
       </w:r>
-      <w:proofErr w:type="gramEnd"/>
-      <w:r>
-        <w:t>craws</w:t>
-      </w:r>
-      <w:proofErr w:type="gramStart"/>
-      <w:r>
-        <w:t>”</w:t>
-      </w:r>
-      <w:proofErr w:type="gramEnd"/>
       <w:r>
         <w:rPr>
           <w:rFonts w:hint="eastAsia"/>
@@ -2433,23 +2030,21 @@
           <w:rFonts w:ascii="Consolas" w:hAnsi="Consolas"/>
           <w:szCs w:val="21"/>
         </w:rPr>
-        <w:t>const Mongo = require(</w:t>
-      </w:r>
-      <w:proofErr w:type="gramStart"/>
-      <w:r>
+        <w:t>const Mongo = require("./mongo");</w:t>
+      </w:r>
+    </w:p>
+    <w:p>
+      <w:pPr>
+        <w:spacing w:line="360" w:lineRule="auto"/>
         <w:rPr>
           <w:rFonts w:ascii="Consolas" w:hAnsi="Consolas"/>
-          <w:szCs w:val="21"/>
-        </w:rPr>
-        <w:t>"./</w:t>
-      </w:r>
-      <w:proofErr w:type="gramEnd"/>
+        </w:rPr>
+      </w:pPr>
       <w:r>
         <w:rPr>
           <w:rFonts w:ascii="Consolas" w:hAnsi="Consolas"/>
-          <w:szCs w:val="21"/>
-        </w:rPr>
-        <w:t>mongo");</w:t>
+        </w:rPr>
+        <w:t>const apis = new Mongo("mongodb://localhost:27017/", "user", "apis");</w:t>
       </w:r>
     </w:p>
     <w:p>
@@ -2463,217 +2058,35 @@
         <w:rPr>
           <w:rFonts w:ascii="Consolas" w:hAnsi="Consolas"/>
         </w:rPr>
-        <w:t xml:space="preserve">const </w:t>
-      </w:r>
-      <w:proofErr w:type="spellStart"/>
-      <w:r>
+        <w:t>const lims = new Mongo("mongodb://localhost:27017/", "user", "lims");</w:t>
+      </w:r>
+    </w:p>
+    <w:p>
+      <w:pPr>
+        <w:spacing w:line="360" w:lineRule="auto"/>
         <w:rPr>
           <w:rFonts w:ascii="Consolas" w:hAnsi="Consolas"/>
         </w:rPr>
-        <w:t>apis</w:t>
-      </w:r>
-      <w:proofErr w:type="spellEnd"/>
+      </w:pPr>
       <w:r>
         <w:rPr>
           <w:rFonts w:ascii="Consolas" w:hAnsi="Consolas"/>
         </w:rPr>
-        <w:t xml:space="preserve"> = new </w:t>
-      </w:r>
-      <w:proofErr w:type="gramStart"/>
-      <w:r>
+        <w:t>const whites = new Mongo("mongodb://localhost:27017/", "user", "whites");</w:t>
+      </w:r>
+    </w:p>
+    <w:p>
+      <w:pPr>
+        <w:spacing w:line="360" w:lineRule="auto"/>
         <w:rPr>
           <w:rFonts w:ascii="Consolas" w:hAnsi="Consolas"/>
         </w:rPr>
-        <w:t>Mongo(</w:t>
-      </w:r>
-      <w:proofErr w:type="gramEnd"/>
+      </w:pPr>
       <w:r>
         <w:rPr>
           <w:rFonts w:ascii="Consolas" w:hAnsi="Consolas"/>
         </w:rPr>
-        <w:t>"</w:t>
-      </w:r>
-      <w:proofErr w:type="spellStart"/>
-      <w:r>
-        <w:rPr>
-          <w:rFonts w:ascii="Consolas" w:hAnsi="Consolas"/>
-        </w:rPr>
-        <w:t>mongodb</w:t>
-      </w:r>
-      <w:proofErr w:type="spellEnd"/>
-      <w:r>
-        <w:rPr>
-          <w:rFonts w:ascii="Consolas" w:hAnsi="Consolas"/>
-        </w:rPr>
-        <w:t>://localhost:27017/", "user", "</w:t>
-      </w:r>
-      <w:proofErr w:type="spellStart"/>
-      <w:r>
-        <w:rPr>
-          <w:rFonts w:ascii="Consolas" w:hAnsi="Consolas"/>
-        </w:rPr>
-        <w:t>apis</w:t>
-      </w:r>
-      <w:proofErr w:type="spellEnd"/>
-      <w:r>
-        <w:rPr>
-          <w:rFonts w:ascii="Consolas" w:hAnsi="Consolas"/>
-        </w:rPr>
-        <w:t>");</w:t>
-      </w:r>
-    </w:p>
-    <w:p>
-      <w:pPr>
-        <w:spacing w:line="360" w:lineRule="auto"/>
-        <w:rPr>
-          <w:rFonts w:ascii="Consolas" w:hAnsi="Consolas"/>
-        </w:rPr>
-      </w:pPr>
-      <w:r>
-        <w:rPr>
-          <w:rFonts w:ascii="Consolas" w:hAnsi="Consolas"/>
-        </w:rPr>
-        <w:t xml:space="preserve">const </w:t>
-      </w:r>
-      <w:proofErr w:type="spellStart"/>
-      <w:r>
-        <w:rPr>
-          <w:rFonts w:ascii="Consolas" w:hAnsi="Consolas"/>
-        </w:rPr>
-        <w:t>lims</w:t>
-      </w:r>
-      <w:proofErr w:type="spellEnd"/>
-      <w:r>
-        <w:rPr>
-          <w:rFonts w:ascii="Consolas" w:hAnsi="Consolas"/>
-        </w:rPr>
-        <w:t xml:space="preserve"> = new </w:t>
-      </w:r>
-      <w:proofErr w:type="gramStart"/>
-      <w:r>
-        <w:rPr>
-          <w:rFonts w:ascii="Consolas" w:hAnsi="Consolas"/>
-        </w:rPr>
-        <w:t>Mongo(</w:t>
-      </w:r>
-      <w:proofErr w:type="gramEnd"/>
-      <w:r>
-        <w:rPr>
-          <w:rFonts w:ascii="Consolas" w:hAnsi="Consolas"/>
-        </w:rPr>
-        <w:t>"</w:t>
-      </w:r>
-      <w:proofErr w:type="spellStart"/>
-      <w:r>
-        <w:rPr>
-          <w:rFonts w:ascii="Consolas" w:hAnsi="Consolas"/>
-        </w:rPr>
-        <w:t>mongodb</w:t>
-      </w:r>
-      <w:proofErr w:type="spellEnd"/>
-      <w:r>
-        <w:rPr>
-          <w:rFonts w:ascii="Consolas" w:hAnsi="Consolas"/>
-        </w:rPr>
-        <w:t>://localhost:27017/", "user", "</w:t>
-      </w:r>
-      <w:proofErr w:type="spellStart"/>
-      <w:r>
-        <w:rPr>
-          <w:rFonts w:ascii="Consolas" w:hAnsi="Consolas"/>
-        </w:rPr>
-        <w:t>lims</w:t>
-      </w:r>
-      <w:proofErr w:type="spellEnd"/>
-      <w:r>
-        <w:rPr>
-          <w:rFonts w:ascii="Consolas" w:hAnsi="Consolas"/>
-        </w:rPr>
-        <w:t>");</w:t>
-      </w:r>
-    </w:p>
-    <w:p>
-      <w:pPr>
-        <w:spacing w:line="360" w:lineRule="auto"/>
-        <w:rPr>
-          <w:rFonts w:ascii="Consolas" w:hAnsi="Consolas"/>
-        </w:rPr>
-      </w:pPr>
-      <w:r>
-        <w:rPr>
-          <w:rFonts w:ascii="Consolas" w:hAnsi="Consolas"/>
-        </w:rPr>
-        <w:t xml:space="preserve">const whites = new </w:t>
-      </w:r>
-      <w:proofErr w:type="gramStart"/>
-      <w:r>
-        <w:rPr>
-          <w:rFonts w:ascii="Consolas" w:hAnsi="Consolas"/>
-        </w:rPr>
-        <w:t>Mongo(</w:t>
-      </w:r>
-      <w:proofErr w:type="gramEnd"/>
-      <w:r>
-        <w:rPr>
-          <w:rFonts w:ascii="Consolas" w:hAnsi="Consolas"/>
-        </w:rPr>
-        <w:t>"</w:t>
-      </w:r>
-      <w:proofErr w:type="spellStart"/>
-      <w:r>
-        <w:rPr>
-          <w:rFonts w:ascii="Consolas" w:hAnsi="Consolas"/>
-        </w:rPr>
-        <w:t>mongodb</w:t>
-      </w:r>
-      <w:proofErr w:type="spellEnd"/>
-      <w:r>
-        <w:rPr>
-          <w:rFonts w:ascii="Consolas" w:hAnsi="Consolas"/>
-        </w:rPr>
-        <w:t>://localhost:27017/", "user", "whites");</w:t>
-      </w:r>
-    </w:p>
-    <w:p>
-      <w:pPr>
-        <w:spacing w:line="360" w:lineRule="auto"/>
-        <w:rPr>
-          <w:rFonts w:ascii="Consolas" w:hAnsi="Consolas"/>
-        </w:rPr>
-      </w:pPr>
-      <w:r>
-        <w:rPr>
-          <w:rFonts w:ascii="Consolas" w:hAnsi="Consolas"/>
-        </w:rPr>
-        <w:t xml:space="preserve">const craws = new </w:t>
-      </w:r>
-      <w:proofErr w:type="gramStart"/>
-      <w:r>
-        <w:rPr>
-          <w:rFonts w:ascii="Consolas" w:hAnsi="Consolas"/>
-        </w:rPr>
-        <w:t>Mongo(</w:t>
-      </w:r>
-      <w:proofErr w:type="gramEnd"/>
-      <w:r>
-        <w:rPr>
-          <w:rFonts w:ascii="Consolas" w:hAnsi="Consolas"/>
-        </w:rPr>
-        <w:t>"</w:t>
-      </w:r>
-      <w:proofErr w:type="spellStart"/>
-      <w:r>
-        <w:rPr>
-          <w:rFonts w:ascii="Consolas" w:hAnsi="Consolas"/>
-        </w:rPr>
-        <w:t>mongodb</w:t>
-      </w:r>
-      <w:proofErr w:type="spellEnd"/>
-      <w:r>
-        <w:rPr>
-          <w:rFonts w:ascii="Consolas" w:hAnsi="Consolas"/>
-        </w:rPr>
-        <w:t>://localhost:27017/", "user", "craws");</w:t>
+        <w:t>const craws = new Mongo("mongodb://localhost:27017/", "user", "craws");</w:t>
       </w:r>
     </w:p>
     <w:p>
@@ -2754,13 +2167,8 @@
       <w:r>
         <w:t xml:space="preserve"> </w:t>
       </w:r>
-      <w:proofErr w:type="spellStart"/>
-      <w:r>
-        <w:t>ip</w:t>
-      </w:r>
-      <w:proofErr w:type="spellEnd"/>
-      <w:r>
-        <w:t>-</w:t>
+      <w:r>
+        <w:t>ip-</w:t>
       </w:r>
       <w:r>
         <w:t>接口时间</w:t>
@@ -2771,11 +2179,9 @@
         </w:rPr>
         <w:t>表</w:t>
       </w:r>
-      <w:proofErr w:type="spellStart"/>
       <w:r>
         <w:t>apis</w:t>
       </w:r>
-      <w:proofErr w:type="spellEnd"/>
     </w:p>
     <w:tbl>
       <w:tblPr>
@@ -3146,13 +2552,8 @@
         <w:spacing w:line="360" w:lineRule="auto"/>
         <w:ind w:firstLineChars="200" w:firstLine="420"/>
       </w:pPr>
-      <w:proofErr w:type="spellStart"/>
-      <w:r>
-        <w:t>ip</w:t>
-      </w:r>
-      <w:proofErr w:type="spellEnd"/>
-      <w:r>
-        <w:t>-接口时间</w:t>
+      <w:r>
+        <w:t>ip-接口时间</w:t>
       </w:r>
       <w:r>
         <w:rPr>
@@ -3250,13 +2651,8 @@
       <w:r>
         <w:t xml:space="preserve"> </w:t>
       </w:r>
-      <w:proofErr w:type="spellStart"/>
-      <w:r>
-        <w:t>ip</w:t>
-      </w:r>
-      <w:proofErr w:type="spellEnd"/>
-      <w:r>
-        <w:t>-</w:t>
+      <w:r>
+        <w:t>ip-</w:t>
       </w:r>
       <w:r>
         <w:t>限制</w:t>
@@ -3267,14 +2663,12 @@
         </w:rPr>
         <w:t>表</w:t>
       </w:r>
-      <w:proofErr w:type="spellStart"/>
       <w:r>
         <w:rPr>
           <w:rFonts w:hint="eastAsia"/>
         </w:rPr>
         <w:t>lims</w:t>
       </w:r>
-      <w:proofErr w:type="spellEnd"/>
     </w:p>
     <w:tbl>
       <w:tblPr>
@@ -3558,27 +2952,14 @@
         <w:spacing w:line="360" w:lineRule="auto"/>
         <w:ind w:firstLineChars="200" w:firstLine="420"/>
       </w:pPr>
-      <w:proofErr w:type="spellStart"/>
-      <w:r>
-        <w:t>ip</w:t>
-      </w:r>
-      <w:proofErr w:type="spellEnd"/>
-      <w:r>
-        <w:t>-限制</w:t>
-      </w:r>
-      <w:proofErr w:type="gramStart"/>
-      <w:r>
-        <w:rPr>
-          <w:rFonts w:hint="eastAsia"/>
-        </w:rPr>
-        <w:t>表记录</w:t>
-      </w:r>
-      <w:proofErr w:type="gramEnd"/>
-      <w:r>
-        <w:rPr>
-          <w:rFonts w:hint="eastAsia"/>
-        </w:rPr>
-        <w:t>了被设限的客户端I</w:t>
+      <w:r>
+        <w:t>ip-限制</w:t>
+      </w:r>
+      <w:r>
+        <w:rPr>
+          <w:rFonts w:hint="eastAsia"/>
+        </w:rPr>
+        <w:t>表记录了被设限的客户端I</w:t>
       </w:r>
       <w:r>
         <w:t>P</w:t>
@@ -3589,13 +2970,8 @@
         </w:rPr>
         <w:t>地址，当</w:t>
       </w:r>
-      <w:proofErr w:type="spellStart"/>
-      <w:r>
-        <w:t>ip</w:t>
-      </w:r>
-      <w:proofErr w:type="spellEnd"/>
-      <w:r>
-        <w:t>-接口时间</w:t>
+      <w:r>
+        <w:t>ip-接口时间</w:t>
       </w:r>
       <w:r>
         <w:rPr>
@@ -3612,13 +2988,8 @@
         </w:rPr>
         <w:t>次时将会加入</w:t>
       </w:r>
-      <w:proofErr w:type="spellStart"/>
-      <w:r>
-        <w:t>ip</w:t>
-      </w:r>
-      <w:proofErr w:type="spellEnd"/>
-      <w:r>
-        <w:t>-限制</w:t>
+      <w:r>
+        <w:t>ip-限制</w:t>
       </w:r>
       <w:r>
         <w:rPr>
@@ -3985,51 +3356,25 @@
         <w:rPr>
           <w:rFonts w:hint="eastAsia"/>
         </w:rPr>
-        <w:t>当服务器</w:t>
-      </w:r>
-      <w:proofErr w:type="gramStart"/>
-      <w:r>
-        <w:rPr>
-          <w:rFonts w:hint="eastAsia"/>
-        </w:rPr>
-        <w:t>端收到</w:t>
-      </w:r>
-      <w:proofErr w:type="gramEnd"/>
-      <w:r>
-        <w:rPr>
-          <w:rFonts w:hint="eastAsia"/>
-        </w:rPr>
-        <w:t>客户端请求时，首先根据</w:t>
-      </w:r>
-      <w:proofErr w:type="spellStart"/>
+        <w:t>当服务器端收到客户端请求时，首先根据</w:t>
+      </w:r>
       <w:r>
         <w:rPr>
           <w:rFonts w:hint="eastAsia"/>
         </w:rPr>
         <w:t>lims</w:t>
       </w:r>
-      <w:proofErr w:type="spellEnd"/>
       <w:r>
         <w:t>表判断客户端是否受到访问限制，如果受到访问限制则拒绝请求。否则，在</w:t>
       </w:r>
-      <w:proofErr w:type="spellStart"/>
       <w:r>
         <w:rPr>
           <w:rFonts w:hint="eastAsia"/>
         </w:rPr>
         <w:t>apis</w:t>
       </w:r>
-      <w:proofErr w:type="spellEnd"/>
-      <w:r>
-        <w:t>表中记录请求时间并计算其一分钟内的访问频率，响应请求频率正常的客户端请求。如果频率超过限制，</w:t>
-      </w:r>
-      <w:proofErr w:type="gramStart"/>
-      <w:r>
-        <w:t>则判断</w:t>
-      </w:r>
-      <w:proofErr w:type="gramEnd"/>
-      <w:r>
-        <w:t>是否在white</w:t>
+      <w:r>
+        <w:t>表中记录请求时间并计算其一分钟内的访问频率，响应请求频率正常的客户端请求。如果频率超过限制，则判断是否在white</w:t>
       </w:r>
       <w:r>
         <w:rPr>
@@ -4040,14 +3385,12 @@
       <w:r>
         <w:t>表中，如果在则响应请求，否则在</w:t>
       </w:r>
-      <w:proofErr w:type="spellStart"/>
       <w:r>
         <w:rPr>
           <w:rFonts w:hint="eastAsia"/>
         </w:rPr>
         <w:t>lims</w:t>
       </w:r>
-      <w:proofErr w:type="spellEnd"/>
       <w:r>
         <w:t>表中设置限制，并拒绝客户端的请求。</w:t>
       </w:r>
@@ -4128,14 +3471,12 @@
         </w:rPr>
         <w:t>这一部分主要在</w:t>
       </w:r>
-      <w:proofErr w:type="spellStart"/>
       <w:r>
         <w:rPr>
           <w:rFonts w:hint="eastAsia"/>
         </w:rPr>
         <w:t>nginx</w:t>
       </w:r>
-      <w:proofErr w:type="spellEnd"/>
       <w:r>
         <w:rPr>
           <w:rFonts w:hint="eastAsia"/>
@@ -4146,21 +3487,7 @@
         <w:rPr>
           <w:rFonts w:hint="eastAsia"/>
         </w:rPr>
-        <w:t>使用了</w:t>
-      </w:r>
-      <w:proofErr w:type="spellStart"/>
-      <w:r>
-        <w:rPr>
-          <w:rFonts w:hint="eastAsia"/>
-        </w:rPr>
-        <w:t>lua</w:t>
-      </w:r>
-      <w:proofErr w:type="spellEnd"/>
-      <w:r>
-        <w:rPr>
-          <w:rFonts w:hint="eastAsia"/>
-        </w:rPr>
-        <w:t>来编写判断脚本</w:t>
+        <w:t>使用了lua来编写判断脚本</w:t>
       </w:r>
       <w:r>
         <w:rPr>
@@ -4198,13 +3525,17 @@
         </w:rPr>
         <w:t>在</w:t>
       </w:r>
-      <w:proofErr w:type="spellStart"/>
-      <w:r>
-        <w:t>nginx.conf</w:t>
-      </w:r>
-      <w:proofErr w:type="spellEnd"/>
-      <w:r>
-        <w:t>中需要控制访问的站点location段中加入访问控制代码：</w:t>
+      <w:r>
+        <w:t>nginx.conf中需要控制访问的站点location段中加入访问控制</w:t>
+      </w:r>
+      <w:r>
+        <w:rPr>
+          <w:rFonts w:hint="eastAsia"/>
+        </w:rPr>
+        <w:t>的</w:t>
+      </w:r>
+      <w:r>
+        <w:t>代码：</w:t>
       </w:r>
     </w:p>
     <w:p>
@@ -4215,14 +3546,12 @@
           <w:rFonts w:ascii="Consolas" w:hAnsi="Consolas"/>
         </w:rPr>
       </w:pPr>
-      <w:proofErr w:type="spellStart"/>
       <w:r>
         <w:rPr>
           <w:rFonts w:ascii="Consolas" w:hAnsi="Consolas"/>
         </w:rPr>
         <w:t>access_by_lua_file</w:t>
       </w:r>
-      <w:proofErr w:type="spellEnd"/>
       <w:r>
         <w:rPr>
           <w:rFonts w:ascii="Consolas" w:hAnsi="Consolas"/>
@@ -4233,44 +3562,8 @@
         <w:rPr>
           <w:rFonts w:ascii="Consolas" w:hAnsi="Consolas"/>
         </w:rPr>
-        <w:t>/</w:t>
-      </w:r>
-      <w:proofErr w:type="spellStart"/>
-      <w:r>
-        <w:rPr>
-          <w:rFonts w:ascii="Consolas" w:hAnsi="Consolas"/>
-        </w:rPr>
-        <w:t>usr</w:t>
-      </w:r>
-      <w:proofErr w:type="spellEnd"/>
-      <w:r>
-        <w:rPr>
-          <w:rFonts w:ascii="Consolas" w:hAnsi="Consolas"/>
-        </w:rPr>
-        <w:t>/local/</w:t>
-      </w:r>
-      <w:proofErr w:type="spellStart"/>
-      <w:r>
-        <w:rPr>
-          <w:rFonts w:ascii="Consolas" w:hAnsi="Consolas"/>
-        </w:rPr>
-        <w:t>nginx</w:t>
-      </w:r>
-      <w:proofErr w:type="spellEnd"/>
-      <w:r>
-        <w:rPr>
-          <w:rFonts w:ascii="Consolas" w:hAnsi="Consolas"/>
-        </w:rPr>
-        <w:t>/conf/</w:t>
-      </w:r>
-      <w:proofErr w:type="spellStart"/>
-      <w:r>
-        <w:rPr>
-          <w:rFonts w:ascii="Consolas" w:hAnsi="Consolas"/>
-        </w:rPr>
-        <w:t>access.lua</w:t>
-      </w:r>
-      <w:proofErr w:type="spellEnd"/>
+        <w:t>/usr/local/nginx/conf/access.lua</w:t>
+      </w:r>
       <w:r>
         <w:rPr>
           <w:rFonts w:ascii="Consolas" w:hAnsi="Consolas"/>
@@ -4305,63 +3598,7 @@
         <w:rPr>
           <w:rFonts w:hint="eastAsia"/>
         </w:rPr>
-        <w:t>使用</w:t>
-      </w:r>
-      <w:proofErr w:type="spellStart"/>
-      <w:r>
-        <w:rPr>
-          <w:rFonts w:hint="eastAsia"/>
-        </w:rPr>
-        <w:t>openresty</w:t>
-      </w:r>
-      <w:proofErr w:type="spellEnd"/>
-      <w:r>
-        <w:rPr>
-          <w:rFonts w:hint="eastAsia"/>
-        </w:rPr>
-        <w:t>来扩展</w:t>
-      </w:r>
-      <w:proofErr w:type="spellStart"/>
-      <w:r>
-        <w:rPr>
-          <w:rFonts w:hint="eastAsia"/>
-        </w:rPr>
-        <w:t>nginx</w:t>
-      </w:r>
-      <w:proofErr w:type="spellEnd"/>
-      <w:r>
-        <w:rPr>
-          <w:rFonts w:hint="eastAsia"/>
-        </w:rPr>
-        <w:t>对</w:t>
-      </w:r>
-      <w:proofErr w:type="spellStart"/>
-      <w:r>
-        <w:rPr>
-          <w:rFonts w:hint="eastAsia"/>
-        </w:rPr>
-        <w:t>lua</w:t>
-      </w:r>
-      <w:proofErr w:type="spellEnd"/>
-      <w:r>
-        <w:rPr>
-          <w:rFonts w:hint="eastAsia"/>
-        </w:rPr>
-        <w:t>的支持，安装</w:t>
-      </w:r>
-      <w:proofErr w:type="spellStart"/>
-      <w:r>
-        <w:rPr>
-          <w:rFonts w:hint="eastAsia"/>
-        </w:rPr>
-        <w:t>openresty</w:t>
-      </w:r>
-      <w:proofErr w:type="spellEnd"/>
-      <w:r>
-        <w:rPr>
-          <w:rFonts w:hint="eastAsia"/>
-        </w:rPr>
-        <w:t>的方式如下：</w:t>
+        <w:t>使用openresty来扩展nginx对lua的支持，安装openresty的方式如下：</w:t>
       </w:r>
     </w:p>
     <w:p>
@@ -4372,28 +3609,12 @@
           <w:rFonts w:ascii="Consolas" w:hAnsi="Consolas"/>
         </w:rPr>
       </w:pPr>
-      <w:proofErr w:type="spellStart"/>
       <w:r>
         <w:rPr>
           <w:rFonts w:ascii="Consolas" w:hAnsi="Consolas"/>
         </w:rPr>
-        <w:t>sudo</w:t>
-      </w:r>
-      <w:proofErr w:type="spellEnd"/>
-      <w:r>
-        <w:rPr>
-          <w:rFonts w:ascii="Consolas" w:hAnsi="Consolas"/>
-        </w:rPr>
-        <w:t xml:space="preserve"> apt-get -y install </w:t>
-      </w:r>
-      <w:proofErr w:type="spellStart"/>
-      <w:r>
-        <w:rPr>
-          <w:rFonts w:ascii="Consolas" w:hAnsi="Consolas"/>
-        </w:rPr>
-        <w:t>openresty</w:t>
-      </w:r>
-      <w:proofErr w:type="spellEnd"/>
+        <w:t>sudo apt-get -y install openresty</w:t>
+      </w:r>
     </w:p>
     <w:p>
       <w:pPr>
@@ -4462,14 +3683,12 @@
         </w:rPr>
         <w:t>使用一张，记录了</w:t>
       </w:r>
-      <w:proofErr w:type="spellStart"/>
       <w:r>
         <w:rPr>
           <w:rFonts w:hint="eastAsia"/>
         </w:rPr>
         <w:t>ip</w:t>
       </w:r>
-      <w:proofErr w:type="spellEnd"/>
       <w:r>
         <w:t>-</w:t>
       </w:r>
@@ -4488,13 +3707,8 @@
         </w:rPr>
         <w:t>、</w:t>
       </w:r>
-      <w:proofErr w:type="spellStart"/>
-      <w:r>
-        <w:t>ip</w:t>
-      </w:r>
-      <w:proofErr w:type="spellEnd"/>
-      <w:r>
-        <w:t>记录周期开始时间time</w:t>
+      <w:r>
+        <w:t>ip记录周期开始时间time</w:t>
       </w:r>
       <w:r>
         <w:rPr>
@@ -4502,13 +3716,8 @@
         </w:rPr>
         <w:t>、</w:t>
       </w:r>
-      <w:proofErr w:type="spellStart"/>
-      <w:r>
-        <w:t>ip</w:t>
-      </w:r>
-      <w:proofErr w:type="spellEnd"/>
-      <w:r>
-        <w:t>周期内访问计数</w:t>
+      <w:r>
+        <w:t>ip周期内访问计数</w:t>
       </w:r>
       <w:r>
         <w:rPr>
@@ -4528,11 +3737,9 @@
         </w:rPr>
         <w:t>白名单</w:t>
       </w:r>
-      <w:proofErr w:type="spellStart"/>
       <w:r>
         <w:t>white_list</w:t>
       </w:r>
-      <w:proofErr w:type="spellEnd"/>
       <w:r>
         <w:rPr>
           <w:rFonts w:hint="eastAsia"/>
@@ -4588,21 +3795,7 @@
         <w:rPr>
           <w:rFonts w:hint="eastAsia"/>
         </w:rPr>
-        <w:t>连接</w:t>
-      </w:r>
-      <w:proofErr w:type="spellStart"/>
-      <w:r>
-        <w:rPr>
-          <w:rFonts w:hint="eastAsia"/>
-        </w:rPr>
-        <w:t>redis</w:t>
-      </w:r>
-      <w:proofErr w:type="spellEnd"/>
-      <w:r>
-        <w:rPr>
-          <w:rFonts w:hint="eastAsia"/>
-        </w:rPr>
-        <w:t>数据库的方式如下所示：</w:t>
+        <w:t>连接redis数据库的方式如下所示：</w:t>
       </w:r>
     </w:p>
     <w:p>
@@ -4617,37 +3810,7 @@
         <w:rPr>
           <w:rFonts w:ascii="Consolas" w:hAnsi="Consolas"/>
         </w:rPr>
-        <w:t xml:space="preserve">local </w:t>
-      </w:r>
-      <w:proofErr w:type="spellStart"/>
-      <w:r>
-        <w:rPr>
-          <w:rFonts w:ascii="Consolas" w:hAnsi="Consolas"/>
-        </w:rPr>
-        <w:t>redis</w:t>
-      </w:r>
-      <w:proofErr w:type="spellEnd"/>
-      <w:r>
-        <w:rPr>
-          <w:rFonts w:ascii="Consolas" w:hAnsi="Consolas"/>
-        </w:rPr>
-        <w:t xml:space="preserve"> = require '</w:t>
-      </w:r>
-      <w:proofErr w:type="spellStart"/>
-      <w:proofErr w:type="gramStart"/>
-      <w:r>
-        <w:rPr>
-          <w:rFonts w:ascii="Consolas" w:hAnsi="Consolas"/>
-        </w:rPr>
-        <w:t>resty.redis</w:t>
-      </w:r>
-      <w:proofErr w:type="spellEnd"/>
-      <w:proofErr w:type="gramEnd"/>
-      <w:r>
-        <w:rPr>
-          <w:rFonts w:ascii="Consolas" w:hAnsi="Consolas"/>
-        </w:rPr>
-        <w:t>'</w:t>
+        <w:t>local redis = require 'resty.redis'</w:t>
       </w:r>
     </w:p>
     <w:p>
@@ -4662,29 +3825,7 @@
         <w:rPr>
           <w:rFonts w:ascii="Consolas" w:hAnsi="Consolas"/>
         </w:rPr>
-        <w:t xml:space="preserve">local cache = </w:t>
-      </w:r>
-      <w:proofErr w:type="spellStart"/>
-      <w:proofErr w:type="gramStart"/>
-      <w:r>
-        <w:rPr>
-          <w:rFonts w:ascii="Consolas" w:hAnsi="Consolas"/>
-        </w:rPr>
-        <w:t>redis.new</w:t>
-      </w:r>
-      <w:proofErr w:type="spellEnd"/>
-      <w:r>
-        <w:rPr>
-          <w:rFonts w:ascii="Consolas" w:hAnsi="Consolas"/>
-        </w:rPr>
-        <w:t>(</w:t>
-      </w:r>
-      <w:proofErr w:type="gramEnd"/>
-      <w:r>
-        <w:rPr>
-          <w:rFonts w:ascii="Consolas" w:hAnsi="Consolas"/>
-        </w:rPr>
-        <w:t>)</w:t>
+        <w:t>local cache = redis.new()</w:t>
       </w:r>
     </w:p>
     <w:p>
@@ -4699,35 +3840,7 @@
         <w:rPr>
           <w:rFonts w:ascii="Consolas" w:hAnsi="Consolas"/>
         </w:rPr>
-        <w:t xml:space="preserve">local </w:t>
-      </w:r>
-      <w:proofErr w:type="gramStart"/>
-      <w:r>
-        <w:rPr>
-          <w:rFonts w:ascii="Consolas" w:hAnsi="Consolas"/>
-        </w:rPr>
-        <w:t>ok ,err</w:t>
-      </w:r>
-      <w:proofErr w:type="gramEnd"/>
-      <w:r>
-        <w:rPr>
-          <w:rFonts w:ascii="Consolas" w:hAnsi="Consolas"/>
-        </w:rPr>
-        <w:t xml:space="preserve"> = </w:t>
-      </w:r>
-      <w:proofErr w:type="spellStart"/>
-      <w:r>
-        <w:rPr>
-          <w:rFonts w:ascii="Consolas" w:hAnsi="Consolas"/>
-        </w:rPr>
-        <w:t>cache.connect</w:t>
-      </w:r>
-      <w:proofErr w:type="spellEnd"/>
-      <w:r>
-        <w:rPr>
-          <w:rFonts w:ascii="Consolas" w:hAnsi="Consolas"/>
-        </w:rPr>
-        <w:t>(cache,'127.0.0.1','6379')</w:t>
+        <w:t>local ok ,err = cache.connect(cache,'127.0.0.1','6379')</w:t>
       </w:r>
     </w:p>
     <w:p>
@@ -4738,27 +3851,11 @@
           <w:rFonts w:ascii="Consolas" w:hAnsi="Consolas"/>
         </w:rPr>
       </w:pPr>
-      <w:proofErr w:type="spellStart"/>
-      <w:proofErr w:type="gramStart"/>
       <w:r>
         <w:rPr>
           <w:rFonts w:ascii="Consolas" w:hAnsi="Consolas"/>
         </w:rPr>
-        <w:t>cache:set</w:t>
-      </w:r>
-      <w:proofErr w:type="gramEnd"/>
-      <w:r>
-        <w:rPr>
-          <w:rFonts w:ascii="Consolas" w:hAnsi="Consolas"/>
-        </w:rPr>
-        <w:t>_timeout</w:t>
-      </w:r>
-      <w:proofErr w:type="spellEnd"/>
-      <w:r>
-        <w:rPr>
-          <w:rFonts w:ascii="Consolas" w:hAnsi="Consolas"/>
-        </w:rPr>
-        <w:t>(60000)</w:t>
+        <w:t>cache:set_timeout(60000)</w:t>
       </w:r>
     </w:p>
     <w:p>
@@ -4815,14 +3912,12 @@
       <w:r>
         <w:t xml:space="preserve"> </w:t>
       </w:r>
-      <w:proofErr w:type="spellStart"/>
       <w:r>
         <w:rPr>
           <w:rFonts w:hint="eastAsia"/>
         </w:rPr>
         <w:t>nginx</w:t>
       </w:r>
-      <w:proofErr w:type="spellEnd"/>
       <w:r>
         <w:rPr>
           <w:rFonts w:hint="eastAsia"/>
@@ -5088,21 +4183,7 @@
               <w:rPr>
                 <w:rFonts w:hint="eastAsia"/>
               </w:rPr>
-              <w:t>记录周期内</w:t>
-            </w:r>
-            <w:proofErr w:type="spellStart"/>
-            <w:r>
-              <w:rPr>
-                <w:rFonts w:hint="eastAsia"/>
-              </w:rPr>
-              <w:t>ip</w:t>
-            </w:r>
-            <w:proofErr w:type="spellEnd"/>
-            <w:r>
-              <w:rPr>
-                <w:rFonts w:hint="eastAsia"/>
-              </w:rPr>
-              <w:t>请求次数</w:t>
+              <w:t>记录周期内ip请求次数</w:t>
             </w:r>
           </w:p>
         </w:tc>
@@ -5172,14 +4253,12 @@
               <w:framePr w:wrap="around"/>
               <w:jc w:val="left"/>
             </w:pPr>
-            <w:proofErr w:type="spellStart"/>
             <w:r>
               <w:rPr>
                 <w:rFonts w:hint="eastAsia"/>
               </w:rPr>
               <w:t>ip</w:t>
             </w:r>
-            <w:proofErr w:type="spellEnd"/>
             <w:r>
               <w:rPr>
                 <w:rFonts w:hint="eastAsia"/>
@@ -5206,7 +4285,6 @@
               <w:framePr w:wrap="around"/>
               <w:jc w:val="left"/>
             </w:pPr>
-            <w:proofErr w:type="spellStart"/>
             <w:r>
               <w:rPr>
                 <w:rFonts w:hint="eastAsia"/>
@@ -5225,7 +4303,6 @@
               </w:rPr>
               <w:t>list</w:t>
             </w:r>
-            <w:proofErr w:type="spellEnd"/>
           </w:p>
         </w:tc>
         <w:tc>
@@ -5278,21 +4355,7 @@
               <w:rPr>
                 <w:rFonts w:hint="eastAsia"/>
               </w:rPr>
-              <w:t>当前</w:t>
-            </w:r>
-            <w:proofErr w:type="spellStart"/>
-            <w:r>
-              <w:rPr>
-                <w:rFonts w:hint="eastAsia"/>
-              </w:rPr>
-              <w:t>ip</w:t>
-            </w:r>
-            <w:proofErr w:type="spellEnd"/>
-            <w:r>
-              <w:rPr>
-                <w:rFonts w:hint="eastAsia"/>
-              </w:rPr>
-              <w:t>为</w:t>
+              <w:t>当前ip为</w:t>
             </w:r>
             <w:r>
               <w:rPr>
@@ -5380,16 +4443,8 @@
               <w:rPr>
                 <w:rFonts w:hint="eastAsia"/>
               </w:rPr>
-              <w:t>当前</w:t>
-            </w:r>
-            <w:proofErr w:type="spellStart"/>
-            <w:r>
-              <w:rPr>
-                <w:rFonts w:hint="eastAsia"/>
-              </w:rPr>
-              <w:t>ip</w:t>
-            </w:r>
-            <w:proofErr w:type="spellEnd"/>
+              <w:t>当前ip</w:t>
+            </w:r>
             <w:r>
               <w:t>被限制，10s后过期</w:t>
             </w:r>
@@ -5430,21 +4485,7 @@
         <w:rPr>
           <w:rFonts w:hint="eastAsia"/>
         </w:rPr>
-        <w:t>程序流程</w:t>
-      </w:r>
-      <w:proofErr w:type="gramStart"/>
-      <w:r>
-        <w:rPr>
-          <w:rFonts w:hint="eastAsia"/>
-        </w:rPr>
-        <w:t>类似单</w:t>
-      </w:r>
-      <w:proofErr w:type="gramEnd"/>
-      <w:r>
-        <w:rPr>
-          <w:rFonts w:hint="eastAsia"/>
-        </w:rPr>
-        <w:t>接口限制：</w:t>
+        <w:t>程序流程类似单接口限制：</w:t>
       </w:r>
     </w:p>
     <w:p>
@@ -5492,13 +4533,8 @@
         </w:rPr>
         <w:t>查询</w:t>
       </w:r>
-      <w:proofErr w:type="spellStart"/>
-      <w:r>
-        <w:t>ip</w:t>
-      </w:r>
-      <w:proofErr w:type="spellEnd"/>
-      <w:r>
-        <w:t>是否在封禁时间段内</w:t>
+      <w:r>
+        <w:t>ip是否在封禁时间段内</w:t>
       </w:r>
     </w:p>
     <w:p>
@@ -5517,13 +4553,8 @@
         </w:rPr>
         <w:t>如果</w:t>
       </w:r>
-      <w:proofErr w:type="spellStart"/>
-      <w:r>
-        <w:t>ip</w:t>
-      </w:r>
-      <w:proofErr w:type="spellEnd"/>
-      <w:r>
-        <w:t>记录周期不存在或者进入新的记录周期，则重置记录周期开始时间和访问计数</w:t>
+      <w:r>
+        <w:t>ip记录周期不存在或者进入新的记录周期，则重置记录周期开始时间和访问计数</w:t>
       </w:r>
     </w:p>
     <w:p>
@@ -5542,13 +4573,8 @@
         </w:rPr>
         <w:t>如果处于当前记录周期内，则</w:t>
       </w:r>
-      <w:proofErr w:type="spellStart"/>
-      <w:r>
-        <w:t>ip</w:t>
-      </w:r>
-      <w:proofErr w:type="spellEnd"/>
-      <w:r>
-        <w:t>访问计数+1</w:t>
+      <w:r>
+        <w:t>ip访问计数+1</w:t>
       </w:r>
     </w:p>
     <w:p>
@@ -5570,37 +4596,8 @@
         </w:rPr>
         <w:t>如果</w:t>
       </w:r>
-      <w:proofErr w:type="spellStart"/>
-      <w:r>
-        <w:t>ip</w:t>
-      </w:r>
-      <w:proofErr w:type="spellEnd"/>
-      <w:r>
-        <w:t>计数大于指定</w:t>
-      </w:r>
-      <w:proofErr w:type="spellStart"/>
-      <w:r>
-        <w:t>ip</w:t>
-      </w:r>
-      <w:proofErr w:type="spellEnd"/>
-      <w:r>
-        <w:t>访问频率上限，则设置</w:t>
-      </w:r>
-      <w:proofErr w:type="spellStart"/>
-      <w:r>
-        <w:t>ip</w:t>
-      </w:r>
-      <w:proofErr w:type="spellEnd"/>
-      <w:r>
-        <w:t>封禁ban为1，设置ban的过期时间为</w:t>
-      </w:r>
-      <w:proofErr w:type="spellStart"/>
-      <w:r>
-        <w:t>ip</w:t>
-      </w:r>
-      <w:proofErr w:type="spellEnd"/>
-      <w:r>
-        <w:t>封禁时间</w:t>
+      <w:r>
+        <w:t>ip计数大于指定ip访问频率上限，则设置ip封禁ban为1，设置ban的过期时间为ip封禁时间</w:t>
       </w:r>
       <w:r>
         <w:rPr>

</xml_diff>